<commit_message>
:pencil2: fix typos in prog lab4 work report
</commit_message>
<xml_diff>
--- a/Programming/Lab4/Поленов ЛР 4 Прогораммирование отчёт.docx
+++ b/Programming/Lab4/Поленов ЛР 4 Прогораммирование отчёт.docx
@@ -627,8 +627,6 @@
               <w:fldChar w:fldCharType="end"/>
             </w:r>
           </w:hyperlink>
-          <w:bookmarkStart w:id="0" w:name="_GoBack"/>
-          <w:bookmarkEnd w:id="0"/>
         </w:p>
         <w:p>
           <w:pPr>
@@ -933,8 +931,8 @@
           <w:szCs w:val="28"/>
         </w:rPr>
       </w:pPr>
-      <w:bookmarkStart w:id="1" w:name="_Toc146580340"/>
-      <w:bookmarkEnd w:id="1"/>
+      <w:bookmarkStart w:id="0" w:name="_Toc146580340"/>
+      <w:bookmarkEnd w:id="0"/>
       <w:r>
         <w:rPr>
           <w:rFonts w:ascii="Times New Roman" w:hAnsi="Times New Roman" w:cs="Times New Roman"/>
@@ -972,7 +970,7 @@
           <w:szCs w:val="40"/>
         </w:rPr>
       </w:pPr>
-      <w:bookmarkStart w:id="2" w:name="_Toc153272224"/>
+      <w:bookmarkStart w:id="1" w:name="_Toc153272224"/>
       <w:r>
         <w:rPr>
           <w:rFonts w:ascii="Cambria" w:hAnsi="Cambria" w:cs="Cambria"/>
@@ -983,7 +981,7 @@
         <w:lastRenderedPageBreak/>
         <w:t>Задание</w:t>
       </w:r>
-      <w:bookmarkEnd w:id="2"/>
+      <w:bookmarkEnd w:id="1"/>
     </w:p>
     <w:p>
       <w:pPr>
@@ -996,8 +994,10 @@
       <w:r>
         <w:rPr>
           <w:rFonts w:ascii="Times New Roman" w:hAnsi="Times New Roman" w:cs="Times New Roman"/>
+          <w:noProof/>
           <w:sz w:val="32"/>
           <w:szCs w:val="48"/>
+          <w:lang w:eastAsia="ru-RU"/>
         </w:rPr>
         <w:drawing>
           <wp:inline distT="0" distB="0" distL="0" distR="0" wp14:anchorId="43282656" wp14:editId="54CFA848">
@@ -1055,7 +1055,7 @@
           <w:szCs w:val="40"/>
         </w:rPr>
       </w:pPr>
-      <w:bookmarkStart w:id="3" w:name="_Toc153272225"/>
+      <w:bookmarkStart w:id="2" w:name="_Toc153272225"/>
       <w:r>
         <w:rPr>
           <w:rFonts w:ascii="Cambria" w:hAnsi="Cambria" w:cs="Cambria"/>
@@ -1065,7 +1065,7 @@
         </w:rPr>
         <w:t>Исходный код программы</w:t>
       </w:r>
-      <w:bookmarkEnd w:id="3"/>
+      <w:bookmarkEnd w:id="2"/>
     </w:p>
     <w:p>
       <w:pPr>
@@ -1133,7 +1133,7 @@
           <w:szCs w:val="40"/>
         </w:rPr>
       </w:pPr>
-      <w:bookmarkStart w:id="4" w:name="_Toc153272226"/>
+      <w:bookmarkStart w:id="3" w:name="_Toc153272226"/>
       <w:r>
         <w:rPr>
           <w:rFonts w:ascii="Cambria" w:hAnsi="Cambria" w:cs="Cambria"/>
@@ -1143,7 +1143,7 @@
         </w:rPr>
         <w:t>UML диаграмма реализованной объектной модели</w:t>
       </w:r>
-      <w:bookmarkEnd w:id="4"/>
+      <w:bookmarkEnd w:id="3"/>
     </w:p>
     <w:p>
       <w:pPr>
@@ -1163,9 +1163,9 @@
         </w:rPr>
         <w:drawing>
           <wp:inline distT="0" distB="0" distL="0" distR="0">
-            <wp:extent cx="5940425" cy="3977382"/>
-            <wp:effectExtent l="0" t="0" r="3175" b="4445"/>
-            <wp:docPr id="6" name="Рисунок 6" descr="E:\ITMO-System-Application-Software\Programming\Lab4\lab4 UML.drawio.png"/>
+            <wp:extent cx="5940425" cy="3981328"/>
+            <wp:effectExtent l="0" t="0" r="3175" b="635"/>
+            <wp:docPr id="2" name="Рисунок 2" descr="E:\ITMO-System-Application-Software\Programming\Lab4\lab4 UML.drawio.png"/>
             <wp:cNvGraphicFramePr>
               <a:graphicFrameLocks xmlns:a="http://schemas.openxmlformats.org/drawingml/2006/main" noChangeAspect="1"/>
             </wp:cNvGraphicFramePr>
@@ -1194,7 +1194,7 @@
                   <pic:spPr bwMode="auto">
                     <a:xfrm>
                       <a:off x="0" y="0"/>
-                      <a:ext cx="5940425" cy="3977382"/>
+                      <a:ext cx="5940425" cy="3981328"/>
                     </a:xfrm>
                     <a:prstGeom prst="rect">
                       <a:avLst/>
@@ -1210,6 +1210,8 @@
           </wp:inline>
         </w:drawing>
       </w:r>
+      <w:bookmarkStart w:id="4" w:name="_GoBack"/>
+      <w:bookmarkEnd w:id="4"/>
     </w:p>
     <w:p>
       <w:pPr>
@@ -1618,7 +1620,7 @@
             <w:sz w:val="28"/>
             <w:szCs w:val="28"/>
           </w:rPr>
-          <w:t>2</w:t>
+          <w:t>4</w:t>
         </w:r>
         <w:r>
           <w:rPr>
@@ -3795,7 +3797,7 @@
 </file>
 
 <file path=customXml/itemProps1.xml><?xml version="1.0" encoding="utf-8"?>
-<ds:datastoreItem xmlns:ds="http://schemas.openxmlformats.org/officeDocument/2006/customXml" ds:itemID="{D4EAD7DE-9A64-48E0-BBF6-4F8ECE963C4B}">
+<ds:datastoreItem xmlns:ds="http://schemas.openxmlformats.org/officeDocument/2006/customXml" ds:itemID="{C790E729-2EE2-4D18-98A3-3DC9C051E512}">
   <ds:schemaRefs>
     <ds:schemaRef ds:uri="http://schemas.openxmlformats.org/officeDocument/2006/bibliography"/>
   </ds:schemaRefs>

</xml_diff>